<commit_message>
Added notes AC & old exams
</commit_message>
<xml_diff>
--- a/exercises/Chapter1_Intro.docx
+++ b/exercises/Chapter1_Intro.docx
@@ -2554,6 +2554,33 @@
         <w:jc w:val="left"/>
         <w:rPr>
           <w:rFonts w:ascii="Arial" w:hAnsi="Arial" w:cs="Arial" w:eastAsia="Arial"/>
+          <w:b/>
+          <w:color w:val="auto"/>
+          <w:spacing w:val="0"/>
+          <w:position w:val="0"/>
+          <w:sz w:val="18"/>
+          <w:shd w:fill="auto" w:val="clear"/>
+        </w:rPr>
+      </w:pPr>
+      <w:r>
+        <w:rPr>
+          <w:rFonts w:ascii="Arial" w:hAnsi="Arial" w:cs="Arial" w:eastAsia="Arial"/>
+          <w:color w:val="auto"/>
+          <w:spacing w:val="0"/>
+          <w:position w:val="0"/>
+          <w:sz w:val="18"/>
+          <w:shd w:fill="auto" w:val="clear"/>
+        </w:rPr>
+        <w:t xml:space="preserve">All software contains bugs, but software of higher quality contains less bugs and have solutions on how to recover, avoid or mitigate a bug. A software can definently be useful and not take any important security meassures. It may provide some kind of function or tool for users at the same time as putting them to risk. </w:t>
+      </w:r>
+    </w:p>
+    <w:p>
+      <w:pPr>
+        <w:spacing w:before="0" w:after="160" w:line="240"/>
+        <w:ind w:right="0" w:left="0" w:firstLine="0"/>
+        <w:jc w:val="left"/>
+        <w:rPr>
+          <w:rFonts w:ascii="Arial" w:hAnsi="Arial" w:cs="Arial" w:eastAsia="Arial"/>
           <w:color w:val="auto"/>
           <w:spacing w:val="0"/>
           <w:position w:val="0"/>
@@ -2575,12 +2602,8 @@
     </w:p>
     <w:p>
       <w:pPr>
-        <w:numPr>
-          <w:ilvl w:val="0"/>
-          <w:numId w:val="19"/>
-        </w:numPr>
-        <w:spacing w:before="0" w:after="160" w:line="240"/>
-        <w:ind w:right="0" w:left="720" w:hanging="360"/>
+        <w:spacing w:before="0" w:after="160" w:line="240"/>
+        <w:ind w:right="0" w:left="0" w:firstLine="0"/>
         <w:jc w:val="left"/>
         <w:rPr>
           <w:rFonts w:ascii="Arial" w:hAnsi="Arial" w:cs="Arial" w:eastAsia="Arial"/>
@@ -2608,7 +2631,60 @@
     <w:p>
       <w:pPr>
         <w:spacing w:before="0" w:after="160" w:line="240"/>
-        <w:ind w:right="0" w:left="720" w:firstLine="0"/>
+        <w:ind w:right="0" w:left="0" w:firstLine="0"/>
+        <w:jc w:val="left"/>
+        <w:rPr>
+          <w:rFonts w:ascii="Arial" w:hAnsi="Arial" w:cs="Arial" w:eastAsia="Arial"/>
+          <w:color w:val="auto"/>
+          <w:spacing w:val="0"/>
+          <w:position w:val="0"/>
+          <w:sz w:val="18"/>
+          <w:shd w:fill="auto" w:val="clear"/>
+        </w:rPr>
+      </w:pPr>
+      <w:r>
+        <w:rPr>
+          <w:rFonts w:ascii="Arial" w:hAnsi="Arial" w:cs="Arial" w:eastAsia="Arial"/>
+          <w:color w:val="auto"/>
+          <w:spacing w:val="0"/>
+          <w:position w:val="0"/>
+          <w:sz w:val="18"/>
+          <w:shd w:fill="auto" w:val="clear"/>
+        </w:rPr>
+        <w:t xml:space="preserve">A fault is a problem that developers can see by looking at the code. Failures are problems such that systems crash or invokes the wrong function (visible to users). </w:t>
+      </w:r>
+    </w:p>
+    <w:p>
+      <w:pPr>
+        <w:spacing w:before="0" w:after="160" w:line="240"/>
+        <w:ind w:right="0" w:left="0" w:firstLine="0"/>
+        <w:jc w:val="left"/>
+        <w:rPr>
+          <w:rFonts w:ascii="Arial" w:hAnsi="Arial" w:cs="Arial" w:eastAsia="Arial"/>
+          <w:b/>
+          <w:color w:val="auto"/>
+          <w:spacing w:val="0"/>
+          <w:position w:val="0"/>
+          <w:sz w:val="18"/>
+          <w:shd w:fill="auto" w:val="clear"/>
+        </w:rPr>
+      </w:pPr>
+      <w:r>
+        <w:rPr>
+          <w:rFonts w:ascii="Arial" w:hAnsi="Arial" w:cs="Arial" w:eastAsia="Arial"/>
+          <w:color w:val="auto"/>
+          <w:spacing w:val="0"/>
+          <w:position w:val="0"/>
+          <w:sz w:val="18"/>
+          <w:shd w:fill="auto" w:val="clear"/>
+        </w:rPr>
+        <w:t xml:space="preserve">Not all faults results in a failure, but some could potentially become a failure. If a failure impact the users negative, it is a vulnerability. In fact, a failure is always a vulnerability. A fault is not always a vulnerability since not all fault can be exploited to be negative to users. For example a fault may remain a fault only for the developers. For some fault we need a condition for it to become a failure, this condition may never be reached. Not every fault is a vulnerability but every vulnerability is some kind of fault.  </w:t>
+      </w:r>
+    </w:p>
+    <w:p>
+      <w:pPr>
+        <w:spacing w:before="0" w:after="160" w:line="240"/>
+        <w:ind w:right="0" w:left="0" w:firstLine="0"/>
         <w:jc w:val="left"/>
         <w:rPr>
           <w:rFonts w:ascii="Arial" w:hAnsi="Arial" w:cs="Arial" w:eastAsia="Arial"/>
@@ -2633,12 +2709,8 @@
     </w:p>
     <w:p>
       <w:pPr>
-        <w:numPr>
-          <w:ilvl w:val="0"/>
-          <w:numId w:val="21"/>
-        </w:numPr>
-        <w:spacing w:before="0" w:after="160" w:line="240"/>
-        <w:ind w:right="0" w:left="720" w:hanging="360"/>
+        <w:spacing w:before="0" w:after="160" w:line="240"/>
+        <w:ind w:right="0" w:left="0" w:firstLine="0"/>
         <w:jc w:val="left"/>
         <w:rPr>
           <w:rFonts w:ascii="Arial" w:hAnsi="Arial" w:cs="Arial" w:eastAsia="Arial"/>
@@ -2666,63 +2738,86 @@
     <w:p>
       <w:pPr>
         <w:spacing w:before="0" w:after="160" w:line="240"/>
-        <w:ind w:right="0" w:left="720" w:firstLine="0"/>
-        <w:jc w:val="left"/>
-        <w:rPr>
-          <w:rFonts w:ascii="Arial" w:hAnsi="Arial" w:cs="Arial" w:eastAsia="Arial"/>
-          <w:color w:val="auto"/>
-          <w:spacing w:val="0"/>
-          <w:position w:val="0"/>
-          <w:sz w:val="18"/>
-          <w:shd w:fill="auto" w:val="clear"/>
-        </w:rPr>
-      </w:pPr>
-      <w:r>
-        <w:rPr>
-          <w:rFonts w:ascii="Arial" w:hAnsi="Arial" w:cs="Arial" w:eastAsia="Arial"/>
-          <w:color w:val="auto"/>
-          <w:spacing w:val="0"/>
-          <w:position w:val="0"/>
-          <w:sz w:val="18"/>
-          <w:shd w:fill="auto" w:val="clear"/>
-        </w:rPr>
-        <w:t xml:space="preserve">An attacker could have the motive to make the website insignificant to redirect traffic to another website. Another motive could be to spread confusion among the public. A third motive would be to track traffic or display adds to make a financial benefit.</w:t>
-      </w:r>
-    </w:p>
-    <w:p>
-      <w:pPr>
-        <w:spacing w:before="0" w:after="160" w:line="240"/>
-        <w:ind w:right="0" w:left="720" w:firstLine="0"/>
-        <w:jc w:val="left"/>
-        <w:rPr>
-          <w:rFonts w:ascii="Arial" w:hAnsi="Arial" w:cs="Arial" w:eastAsia="Arial"/>
-          <w:color w:val="auto"/>
-          <w:spacing w:val="0"/>
-          <w:position w:val="0"/>
-          <w:sz w:val="18"/>
-          <w:shd w:fill="auto" w:val="clear"/>
-        </w:rPr>
-      </w:pPr>
-      <w:r>
-        <w:rPr>
-          <w:rFonts w:ascii="Arial" w:hAnsi="Arial" w:cs="Arial" w:eastAsia="Arial"/>
-          <w:color w:val="auto"/>
-          <w:spacing w:val="0"/>
-          <w:position w:val="0"/>
-          <w:sz w:val="18"/>
-          <w:shd w:fill="auto" w:val="clear"/>
-        </w:rPr>
-        <w:t xml:space="preserve">They may want to put down the site. They might want to modify the site. They might want to fabric the site. They might want to surveillance the traffic. </w:t>
-      </w:r>
-    </w:p>
-    <w:p>
-      <w:pPr>
-        <w:numPr>
-          <w:ilvl w:val="0"/>
-          <w:numId w:val="23"/>
-        </w:numPr>
-        <w:spacing w:before="0" w:after="160" w:line="240"/>
-        <w:ind w:right="0" w:left="720" w:hanging="360"/>
+        <w:ind w:right="0" w:left="0" w:firstLine="0"/>
+        <w:jc w:val="left"/>
+        <w:rPr>
+          <w:rFonts w:ascii="Arial" w:hAnsi="Arial" w:cs="Arial" w:eastAsia="Arial"/>
+          <w:color w:val="auto"/>
+          <w:spacing w:val="0"/>
+          <w:position w:val="0"/>
+          <w:sz w:val="18"/>
+          <w:shd w:fill="auto" w:val="clear"/>
+        </w:rPr>
+      </w:pPr>
+      <w:r>
+        <w:rPr>
+          <w:rFonts w:ascii="Arial" w:hAnsi="Arial" w:cs="Arial" w:eastAsia="Arial"/>
+          <w:color w:val="auto"/>
+          <w:spacing w:val="0"/>
+          <w:position w:val="0"/>
+          <w:sz w:val="18"/>
+          <w:shd w:fill="auto" w:val="clear"/>
+        </w:rPr>
+        <w:t xml:space="preserve">if the website displays the current time and temperature, the website may have some traffic to it. It is also a failry simple website which witness of little implemented or though through security controls and security design. One motive could be to spread confusion, another could be to take over the site, a third could be to advatage the user traffic to the site spread malicious code, misleading content, or to obtain user information. </w:t>
+      </w:r>
+    </w:p>
+    <w:p>
+      <w:pPr>
+        <w:spacing w:before="0" w:after="160" w:line="240"/>
+        <w:ind w:right="0" w:left="0" w:firstLine="0"/>
+        <w:jc w:val="left"/>
+        <w:rPr>
+          <w:rFonts w:ascii="Arial" w:hAnsi="Arial" w:cs="Arial" w:eastAsia="Arial"/>
+          <w:b/>
+          <w:color w:val="auto"/>
+          <w:spacing w:val="0"/>
+          <w:position w:val="0"/>
+          <w:sz w:val="18"/>
+          <w:shd w:fill="auto" w:val="clear"/>
+        </w:rPr>
+      </w:pPr>
+      <w:r>
+        <w:rPr>
+          <w:rFonts w:ascii="Arial" w:hAnsi="Arial" w:cs="Arial" w:eastAsia="Arial"/>
+          <w:color w:val="auto"/>
+          <w:spacing w:val="0"/>
+          <w:position w:val="0"/>
+          <w:sz w:val="18"/>
+          <w:shd w:fill="auto" w:val="clear"/>
+        </w:rPr>
+        <w:t xml:space="preserve">The simple site could be advantaged for website defacement, residing in a similar domain (1 letter anamoly) or redirect users to the other site. This way the user thinks they are visiting a legit site but under the hood, there might be malicious activity going on. For example,activity can be traced, links can be hidden. The visiting users could be subject of a clickjacking attack, where they are tricked into a certain input and e.g. a download is masked. Taking over the site, the attacker might append misleading content, change the information or install drive-by downloads which is trigger only on requesting a page. Many attacks can be performed using cross-site scripting  which is similar to buffer overflow. if the site implements databse requests, SQL injections might be possible to create problems in the database or retrieve information other than the temperature and current time. </w:t>
+      </w:r>
+    </w:p>
+    <w:p>
+      <w:pPr>
+        <w:spacing w:before="0" w:after="160" w:line="240"/>
+        <w:ind w:right="0" w:left="0" w:firstLine="0"/>
+        <w:jc w:val="left"/>
+        <w:rPr>
+          <w:rFonts w:ascii="Arial" w:hAnsi="Arial" w:cs="Arial" w:eastAsia="Arial"/>
+          <w:color w:val="auto"/>
+          <w:spacing w:val="0"/>
+          <w:position w:val="0"/>
+          <w:sz w:val="18"/>
+          <w:shd w:fill="auto" w:val="clear"/>
+        </w:rPr>
+      </w:pPr>
+      <w:r>
+        <w:rPr>
+          <w:rFonts w:ascii="Arial" w:hAnsi="Arial" w:cs="Arial" w:eastAsia="Arial"/>
+          <w:color w:val="auto"/>
+          <w:spacing w:val="0"/>
+          <w:position w:val="0"/>
+          <w:sz w:val="18"/>
+          <w:shd w:fill="auto" w:val="clear"/>
+        </w:rPr>
+        <w:t xml:space="preserve">An attacker could have the motive to make the website insignificant to redirect traffic to another website. Another motive could be to spread confusion among the public. A third motive would be to track traffic or display adds to make a financial benefit. They may want to put down the site. They might want to modify the site. They might want to fabric the site. They might want to surveillance the traffic. </w:t>
+      </w:r>
+    </w:p>
+    <w:p>
+      <w:pPr>
+        <w:spacing w:before="0" w:after="160" w:line="240"/>
+        <w:ind w:right="0" w:left="0" w:firstLine="0"/>
         <w:jc w:val="left"/>
         <w:rPr>
           <w:rFonts w:ascii="Arial" w:hAnsi="Arial" w:cs="Arial" w:eastAsia="Arial"/>
@@ -2750,7 +2845,112 @@
     <w:p>
       <w:pPr>
         <w:spacing w:before="0" w:after="160" w:line="240"/>
-        <w:ind w:right="0" w:left="720" w:firstLine="0"/>
+        <w:ind w:right="0" w:left="0" w:firstLine="0"/>
+        <w:jc w:val="left"/>
+        <w:rPr>
+          <w:rFonts w:ascii="Arial" w:hAnsi="Arial" w:cs="Arial" w:eastAsia="Arial"/>
+          <w:color w:val="auto"/>
+          <w:spacing w:val="0"/>
+          <w:position w:val="0"/>
+          <w:sz w:val="18"/>
+          <w:shd w:fill="auto" w:val="clear"/>
+        </w:rPr>
+      </w:pPr>
+      <w:r>
+        <w:rPr>
+          <w:rFonts w:ascii="Arial" w:hAnsi="Arial" w:cs="Arial" w:eastAsia="Arial"/>
+          <w:color w:val="auto"/>
+          <w:spacing w:val="0"/>
+          <w:position w:val="0"/>
+          <w:sz w:val="18"/>
+          <w:shd w:fill="auto" w:val="clear"/>
+        </w:rPr>
+        <w:t xml:space="preserve">Ordering a product involves a lot of customer information and possible payment credentials. These can be of high value for a hacker. If they can steal that information they could sell it or use the payment credential. If the site is huge and the business depend on the sales from it, one can argue the importance of having it online or if it could be a subject of a DoS attack to interrupt the access and disable it for a few minutes, hours or days. For example, putting a service out could be used in blackmailing attempts. Also, the items and their information could be chaged or manipulated by the attacker, thus integrity issues arise. </w:t>
+      </w:r>
+    </w:p>
+    <w:p>
+      <w:pPr>
+        <w:spacing w:before="0" w:after="160" w:line="240"/>
+        <w:ind w:right="0" w:left="0" w:firstLine="0"/>
+        <w:jc w:val="left"/>
+        <w:rPr>
+          <w:rFonts w:ascii="Arial" w:hAnsi="Arial" w:cs="Arial" w:eastAsia="Arial"/>
+          <w:color w:val="auto"/>
+          <w:spacing w:val="0"/>
+          <w:position w:val="0"/>
+          <w:sz w:val="18"/>
+          <w:shd w:fill="auto" w:val="clear"/>
+        </w:rPr>
+      </w:pPr>
+      <w:r>
+        <w:rPr>
+          <w:rFonts w:ascii="Arial" w:hAnsi="Arial" w:cs="Arial" w:eastAsia="Arial"/>
+          <w:color w:val="auto"/>
+          <w:spacing w:val="0"/>
+          <w:position w:val="0"/>
+          <w:sz w:val="18"/>
+          <w:shd w:fill="auto" w:val="clear"/>
+        </w:rPr>
+        <w:t xml:space="preserve">A webshop could be attacked with a dot-dot-slash attack where a lot of entries and URL's are tested. If access is granted through one of the entries, wrong information may be public to the attacker. </w:t>
+      </w:r>
+    </w:p>
+    <w:p>
+      <w:pPr>
+        <w:spacing w:before="0" w:after="160" w:line="240"/>
+        <w:ind w:right="0" w:left="0" w:firstLine="0"/>
+        <w:jc w:val="left"/>
+        <w:rPr>
+          <w:rFonts w:ascii="Arial" w:hAnsi="Arial" w:cs="Arial" w:eastAsia="Arial"/>
+          <w:color w:val="auto"/>
+          <w:spacing w:val="0"/>
+          <w:position w:val="0"/>
+          <w:sz w:val="18"/>
+          <w:shd w:fill="auto" w:val="clear"/>
+        </w:rPr>
+      </w:pPr>
+      <w:r>
+        <w:rPr>
+          <w:rFonts w:ascii="Arial" w:hAnsi="Arial" w:cs="Arial" w:eastAsia="Arial"/>
+          <w:color w:val="auto"/>
+          <w:spacing w:val="0"/>
+          <w:position w:val="0"/>
+          <w:sz w:val="18"/>
+          <w:shd w:fill="auto" w:val="clear"/>
+        </w:rPr>
+        <w:t xml:space="preserve">Most likely, the webshop uses some database to list all its projects and its information. This database could possibly be an SQL database. So the input fields in the webshop could be manipulated to perform a SQL-injection attacks if inputs checks and database input is not checked and sanitized. </w:t>
+      </w:r>
+    </w:p>
+    <w:p>
+      <w:pPr>
+        <w:spacing w:before="0" w:after="160" w:line="240"/>
+        <w:ind w:right="0" w:left="0" w:firstLine="0"/>
+        <w:jc w:val="left"/>
+        <w:rPr>
+          <w:rFonts w:ascii="Arial" w:hAnsi="Arial" w:cs="Arial" w:eastAsia="Arial"/>
+          <w:b/>
+          <w:color w:val="auto"/>
+          <w:spacing w:val="0"/>
+          <w:position w:val="0"/>
+          <w:sz w:val="18"/>
+          <w:shd w:fill="auto" w:val="clear"/>
+        </w:rPr>
+      </w:pPr>
+      <w:r>
+        <w:rPr>
+          <w:rFonts w:ascii="Arial" w:hAnsi="Arial" w:cs="Arial" w:eastAsia="Arial"/>
+          <w:color w:val="auto"/>
+          <w:spacing w:val="0"/>
+          <w:position w:val="0"/>
+          <w:sz w:val="18"/>
+          <w:shd w:fill="auto" w:val="clear"/>
+        </w:rPr>
+        <w:t xml:space="preserve">Cross-site scripting. </w:t>
+      </w:r>
+    </w:p>
+    <w:p>
+      <w:pPr>
+        <w:spacing w:before="0" w:after="160" w:line="240"/>
+        <w:ind w:right="0" w:left="0" w:firstLine="0"/>
         <w:jc w:val="left"/>
         <w:rPr>
           <w:rFonts w:ascii="Arial" w:hAnsi="Arial" w:cs="Arial" w:eastAsia="Arial"/>
@@ -2776,7 +2976,7 @@
     <w:p>
       <w:pPr>
         <w:spacing w:before="0" w:after="160" w:line="240"/>
-        <w:ind w:right="0" w:left="720" w:firstLine="0"/>
+        <w:ind w:right="0" w:left="0" w:firstLine="0"/>
         <w:jc w:val="left"/>
         <w:rPr>
           <w:rFonts w:ascii="Arial" w:hAnsi="Arial" w:cs="Arial" w:eastAsia="Arial"/>
@@ -2802,7 +3002,7 @@
     <w:p>
       <w:pPr>
         <w:spacing w:before="0" w:after="160" w:line="240"/>
-        <w:ind w:right="0" w:left="720" w:firstLine="0"/>
+        <w:ind w:right="0" w:left="0" w:firstLine="0"/>
         <w:jc w:val="left"/>
         <w:rPr>
           <w:rFonts w:ascii="Arial" w:hAnsi="Arial" w:cs="Arial" w:eastAsia="Arial"/>
@@ -2828,7 +3028,7 @@
     <w:p>
       <w:pPr>
         <w:spacing w:before="0" w:after="160" w:line="240"/>
-        <w:ind w:right="0" w:left="720" w:firstLine="0"/>
+        <w:ind w:right="0" w:left="0" w:firstLine="0"/>
         <w:jc w:val="left"/>
         <w:rPr>
           <w:rFonts w:ascii="Arial" w:hAnsi="Arial" w:cs="Arial" w:eastAsia="Arial"/>
@@ -2854,7 +3054,7 @@
     <w:p>
       <w:pPr>
         <w:spacing w:before="0" w:after="160" w:line="240"/>
-        <w:ind w:right="0" w:left="720" w:firstLine="0"/>
+        <w:ind w:right="0" w:left="0" w:firstLine="0"/>
         <w:jc w:val="left"/>
         <w:rPr>
           <w:rFonts w:ascii="Arial" w:hAnsi="Arial" w:cs="Arial" w:eastAsia="Arial"/>
@@ -2879,12 +3079,8 @@
     </w:p>
     <w:p>
       <w:pPr>
-        <w:numPr>
-          <w:ilvl w:val="0"/>
-          <w:numId w:val="25"/>
-        </w:numPr>
-        <w:spacing w:before="0" w:after="160" w:line="240"/>
-        <w:ind w:right="0" w:left="720" w:hanging="360"/>
+        <w:spacing w:before="0" w:after="160" w:line="240"/>
+        <w:ind w:right="0" w:left="0" w:firstLine="0"/>
         <w:jc w:val="left"/>
         <w:rPr>
           <w:rFonts w:ascii="Arial" w:hAnsi="Arial" w:cs="Arial" w:eastAsia="Arial"/>
@@ -2912,7 +3108,34 @@
     <w:p>
       <w:pPr>
         <w:spacing w:before="0" w:after="160" w:line="240"/>
-        <w:ind w:right="0" w:left="720" w:firstLine="0"/>
+        <w:ind w:right="0" w:left="0" w:firstLine="0"/>
+        <w:jc w:val="left"/>
+        <w:rPr>
+          <w:rFonts w:ascii="Arial" w:hAnsi="Arial" w:cs="Arial" w:eastAsia="Arial"/>
+          <w:b/>
+          <w:color w:val="auto"/>
+          <w:spacing w:val="0"/>
+          <w:position w:val="0"/>
+          <w:sz w:val="18"/>
+          <w:shd w:fill="auto" w:val="clear"/>
+        </w:rPr>
+      </w:pPr>
+      <w:r>
+        <w:rPr>
+          <w:rFonts w:ascii="Arial" w:hAnsi="Arial" w:cs="Arial" w:eastAsia="Arial"/>
+          <w:color w:val="auto"/>
+          <w:spacing w:val="0"/>
+          <w:position w:val="0"/>
+          <w:sz w:val="18"/>
+          <w:shd w:fill="auto" w:val="clear"/>
+        </w:rPr>
+        <w:t xml:space="preserve">A program that accepts votes could be a high target for hacking attacks since the output/result of manipulating the input to the website or the website itself could manipulate the result. First of all, the program or website could be substituted with a fakewebsite resulting in that credentials are stolen and that the actual vote is not registered. The website or program could be attacked with injected links and scripts in storage, inputs and other vulnerabilities to generate a certain input from the clients running it. If an add-on, or other program is installed on the client's browser it may manipulate the result of that website or program. It could be attacked with cross-site scripting, SQL-injection attacks to manipulate the input or the stored result. It would be valuable to colellect all kinds of user information in the votes since this is a valuable asset and could be sold. To download the program, some kind of distribution is needed. If this distribution is hacked e.g. a website, an attacker may replace the program download with a malicious download (A Trojan). </w:t>
+      </w:r>
+    </w:p>
+    <w:p>
+      <w:pPr>
+        <w:spacing w:before="0" w:after="160" w:line="240"/>
+        <w:ind w:right="0" w:left="0" w:firstLine="0"/>
         <w:jc w:val="left"/>
         <w:rPr>
           <w:rFonts w:ascii="Arial" w:hAnsi="Arial" w:cs="Arial" w:eastAsia="Arial"/>
@@ -2938,7 +3161,7 @@
     <w:p>
       <w:pPr>
         <w:spacing w:before="0" w:after="160" w:line="240"/>
-        <w:ind w:right="0" w:left="720" w:firstLine="0"/>
+        <w:ind w:right="0" w:left="0" w:firstLine="0"/>
         <w:jc w:val="left"/>
         <w:rPr>
           <w:rFonts w:ascii="Arial" w:hAnsi="Arial" w:cs="Arial" w:eastAsia="Arial"/>
@@ -2963,88 +3186,72 @@
     </w:p>
     <w:p>
       <w:pPr>
-        <w:numPr>
-          <w:ilvl w:val="0"/>
-          <w:numId w:val="27"/>
-        </w:numPr>
-        <w:spacing w:before="0" w:after="160" w:line="240"/>
-        <w:ind w:right="0" w:left="720" w:hanging="360"/>
-        <w:jc w:val="left"/>
-        <w:rPr>
-          <w:rFonts w:ascii="Arial" w:hAnsi="Arial" w:cs="Arial" w:eastAsia="Arial"/>
-          <w:b/>
-          <w:color w:val="auto"/>
-          <w:spacing w:val="0"/>
-          <w:position w:val="0"/>
-          <w:sz w:val="18"/>
-          <w:shd w:fill="auto" w:val="clear"/>
-        </w:rPr>
-      </w:pPr>
-      <w:r>
-        <w:rPr>
-          <w:rFonts w:ascii="Arial" w:hAnsi="Arial" w:cs="Arial" w:eastAsia="Arial"/>
-          <w:b/>
-          <w:color w:val="auto"/>
-          <w:spacing w:val="0"/>
-          <w:position w:val="0"/>
-          <w:sz w:val="18"/>
-          <w:shd w:fill="auto" w:val="clear"/>
-        </w:rPr>
-        <w:t xml:space="preserve">Consider a program that allows a surgeon in one city to assist in an operation on a patient in another city via an Internet connection. Who might want to attack the program? What types of harm might they want to cause? What kinds of</w:t>
-      </w:r>
-    </w:p>
-    <w:p>
-      <w:pPr>
-        <w:spacing w:before="0" w:after="160" w:line="240"/>
-        <w:ind w:right="0" w:left="720" w:firstLine="0"/>
-        <w:jc w:val="left"/>
-        <w:rPr>
-          <w:rFonts w:ascii="Arial" w:hAnsi="Arial" w:cs="Arial" w:eastAsia="Arial"/>
-          <w:b/>
-          <w:color w:val="auto"/>
-          <w:spacing w:val="0"/>
-          <w:position w:val="0"/>
-          <w:sz w:val="18"/>
-          <w:shd w:fill="auto" w:val="clear"/>
-        </w:rPr>
-      </w:pPr>
-      <w:r>
-        <w:rPr>
-          <w:rFonts w:ascii="Arial" w:hAnsi="Arial" w:cs="Arial" w:eastAsia="Arial"/>
-          <w:b/>
-          <w:color w:val="auto"/>
-          <w:spacing w:val="0"/>
-          <w:position w:val="0"/>
-          <w:sz w:val="18"/>
-          <w:shd w:fill="auto" w:val="clear"/>
-        </w:rPr>
-        <w:t xml:space="preserve">vulnerabilities might they exploit to cause harm?</w:t>
-      </w:r>
-    </w:p>
-    <w:p>
-      <w:pPr>
-        <w:spacing w:before="0" w:after="160" w:line="240"/>
-        <w:ind w:right="0" w:left="720" w:firstLine="0"/>
-        <w:jc w:val="left"/>
-        <w:rPr>
-          <w:rFonts w:ascii="Arial" w:hAnsi="Arial" w:cs="Arial" w:eastAsia="Arial"/>
-          <w:color w:val="auto"/>
-          <w:spacing w:val="0"/>
-          <w:position w:val="0"/>
-          <w:sz w:val="18"/>
-          <w:shd w:fill="auto" w:val="clear"/>
-        </w:rPr>
-      </w:pPr>
-      <w:r>
-        <w:rPr>
-          <w:rFonts w:ascii="Arial" w:hAnsi="Arial" w:cs="Arial" w:eastAsia="Arial"/>
-          <w:color w:val="auto"/>
-          <w:spacing w:val="0"/>
-          <w:position w:val="0"/>
-          <w:sz w:val="18"/>
-          <w:shd w:fill="auto" w:val="clear"/>
-        </w:rPr>
-        <w:t xml:space="preserve">Government/regime supported hackers, technical competitors, someone who wants to cause harm or blackmail for money. </w:t>
+        <w:spacing w:before="0" w:after="160" w:line="240"/>
+        <w:ind w:right="0" w:left="0" w:firstLine="0"/>
+        <w:jc w:val="left"/>
+        <w:rPr>
+          <w:rFonts w:ascii="Arial" w:hAnsi="Arial" w:cs="Arial" w:eastAsia="Arial"/>
+          <w:b/>
+          <w:color w:val="auto"/>
+          <w:spacing w:val="0"/>
+          <w:position w:val="0"/>
+          <w:sz w:val="18"/>
+          <w:shd w:fill="auto" w:val="clear"/>
+        </w:rPr>
+      </w:pPr>
+    </w:p>
+    <w:p>
+      <w:pPr>
+        <w:spacing w:before="0" w:after="160" w:line="240"/>
+        <w:ind w:right="0" w:left="0" w:firstLine="0"/>
+        <w:jc w:val="left"/>
+        <w:rPr>
+          <w:rFonts w:ascii="Arial" w:hAnsi="Arial" w:cs="Arial" w:eastAsia="Arial"/>
+          <w:b/>
+          <w:color w:val="auto"/>
+          <w:spacing w:val="0"/>
+          <w:position w:val="0"/>
+          <w:sz w:val="18"/>
+          <w:shd w:fill="auto" w:val="clear"/>
+        </w:rPr>
+      </w:pPr>
+      <w:r>
+        <w:rPr>
+          <w:rFonts w:ascii="Arial" w:hAnsi="Arial" w:cs="Arial" w:eastAsia="Arial"/>
+          <w:b/>
+          <w:color w:val="auto"/>
+          <w:spacing w:val="0"/>
+          <w:position w:val="0"/>
+          <w:sz w:val="18"/>
+          <w:shd w:fill="auto" w:val="clear"/>
+        </w:rPr>
+        <w:t xml:space="preserve">Consider a program that allows a surgeon in one city to assist in an operation on a patient in another city via an Internet connection. Who might want to attack the program? What types of harm might they want to cause? What kinds of vulnerabilities might they exploit to cause harm?</w:t>
+      </w:r>
+    </w:p>
+    <w:p>
+      <w:pPr>
+        <w:spacing w:before="0" w:after="160" w:line="240"/>
+        <w:ind w:right="0" w:left="0" w:firstLine="0"/>
+        <w:jc w:val="left"/>
+        <w:rPr>
+          <w:rFonts w:ascii="Arial" w:hAnsi="Arial" w:cs="Arial" w:eastAsia="Arial"/>
+          <w:color w:val="auto"/>
+          <w:spacing w:val="0"/>
+          <w:position w:val="0"/>
+          <w:sz w:val="18"/>
+          <w:shd w:fill="auto" w:val="clear"/>
+        </w:rPr>
+      </w:pPr>
+      <w:r>
+        <w:rPr>
+          <w:rFonts w:ascii="Arial" w:hAnsi="Arial" w:cs="Arial" w:eastAsia="Arial"/>
+          <w:color w:val="auto"/>
+          <w:spacing w:val="0"/>
+          <w:position w:val="0"/>
+          <w:sz w:val="18"/>
+          <w:shd w:fill="auto" w:val="clear"/>
+        </w:rPr>
+        <w:t xml:space="preserve">Government/regime supported hackers, technical competitors, someone who wants to cause harm or blackmail for money. Ransomware.</w:t>
       </w:r>
     </w:p>
     <w:p>
@@ -3117,75 +3324,25 @@
       <w:lvlText w:val="•"/>
     </w:lvl>
   </w:abstractNum>
-  <w:abstractNum w:abstractNumId="42">
-    <w:lvl w:ilvl="0">
-      <w:start w:val="1"/>
-      <w:numFmt w:val="bullet"/>
-      <w:lvlText w:val="•"/>
-    </w:lvl>
-  </w:abstractNum>
-  <w:abstractNum w:abstractNumId="48">
-    <w:lvl w:ilvl="0">
-      <w:start w:val="1"/>
-      <w:numFmt w:val="bullet"/>
-      <w:lvlText w:val="•"/>
-    </w:lvl>
-  </w:abstractNum>
-  <w:abstractNum w:abstractNumId="54">
-    <w:lvl w:ilvl="0">
-      <w:start w:val="1"/>
-      <w:numFmt w:val="bullet"/>
-      <w:lvlText w:val="•"/>
-    </w:lvl>
-  </w:abstractNum>
-  <w:abstractNum w:abstractNumId="60">
-    <w:lvl w:ilvl="0">
-      <w:start w:val="1"/>
-      <w:numFmt w:val="bullet"/>
-      <w:lvlText w:val="•"/>
-    </w:lvl>
-  </w:abstractNum>
-  <w:abstractNum w:abstractNumId="66">
-    <w:lvl w:ilvl="0">
-      <w:start w:val="1"/>
-      <w:numFmt w:val="bullet"/>
-      <w:lvlText w:val="•"/>
-    </w:lvl>
-  </w:abstractNum>
   <w:num w:numId="4">
-    <w:abstractNumId w:val="66"/>
+    <w:abstractNumId w:val="36"/>
   </w:num>
   <w:num w:numId="6">
-    <w:abstractNumId w:val="60"/>
+    <w:abstractNumId w:val="30"/>
   </w:num>
   <w:num w:numId="8">
-    <w:abstractNumId w:val="54"/>
+    <w:abstractNumId w:val="24"/>
   </w:num>
   <w:num w:numId="10">
-    <w:abstractNumId w:val="48"/>
+    <w:abstractNumId w:val="18"/>
   </w:num>
   <w:num w:numId="12">
-    <w:abstractNumId w:val="42"/>
+    <w:abstractNumId w:val="12"/>
   </w:num>
   <w:num w:numId="15">
-    <w:abstractNumId w:val="36"/>
+    <w:abstractNumId w:val="6"/>
   </w:num>
   <w:num w:numId="17">
-    <w:abstractNumId w:val="30"/>
-  </w:num>
-  <w:num w:numId="19">
-    <w:abstractNumId w:val="24"/>
-  </w:num>
-  <w:num w:numId="21">
-    <w:abstractNumId w:val="18"/>
-  </w:num>
-  <w:num w:numId="23">
-    <w:abstractNumId w:val="12"/>
-  </w:num>
-  <w:num w:numId="25">
-    <w:abstractNumId w:val="6"/>
-  </w:num>
-  <w:num w:numId="27">
     <w:abstractNumId w:val="0"/>
   </w:num>
 </w:numbering>

</xml_diff>